<commit_message>
Corrigir sumário da documentação
</commit_message>
<xml_diff>
--- a/Engenharia de Software/docs/PI Engenharia de Software.docx
+++ b/Engenharia de Software/docs/PI Engenharia de Software.docx
@@ -3012,43 +3012,31 @@
     </w:p>
     <w:p xmlns:wp14="http://schemas.microsoft.com/office/word/2010/wordml" wp14:textId="4C3F6533">
       <w:pPr>
-        <w:pStyle w:val="Ttulo2"/>
+        <w:pStyle w:val="Title"/>
+        <w:numPr>
+          <w:ilvl w:val="0"/>
+          <w:numId w:val="0"/>
+        </w:numPr>
         <w:ind w:left="0"/>
-        <w:rPr>
-          <w:sz w:val="32"/>
-          <w:szCs w:val="32"/>
-        </w:rPr>
       </w:pPr>
       <w:bookmarkStart w:name="_Toc756334232" w:id="501080459"/>
       <w:r>
-        <w:rPr>
-          <w:sz w:val="32"/>
-          <w:szCs w:val="32"/>
-        </w:rPr>
+        <w:rPr/>
         <w:t xml:space="preserve">2. </w:t>
       </w:r>
       <w:r>
         <w:tab/>
       </w:r>
       <w:r>
-        <w:rPr>
-          <w:sz w:val="32"/>
-          <w:szCs w:val="32"/>
-        </w:rPr>
+        <w:rPr/>
         <w:t xml:space="preserve">Escopo do </w:t>
       </w:r>
       <w:r>
-        <w:rPr>
-          <w:sz w:val="32"/>
-          <w:szCs w:val="32"/>
-        </w:rPr>
+        <w:rPr/>
         <w:t>S</w:t>
       </w:r>
       <w:r>
-        <w:rPr>
-          <w:sz w:val="32"/>
-          <w:szCs w:val="32"/>
-        </w:rPr>
+        <w:rPr/>
         <w:t>istema</w:t>
       </w:r>
       <w:bookmarkEnd w:id="501080459"/>
@@ -3692,7 +3680,7 @@
     </w:p>
     <w:p xmlns:wp14="http://schemas.microsoft.com/office/word/2010/wordml" wp14:textId="7B1096B4">
       <w:pPr>
-        <w:ind w:left="0"/>
+        <w:pStyle w:val="Subtitulo"/>
         <w:rPr>
           <w:b w:val="1"/>
           <w:bCs w:val="1"/>
@@ -6516,7 +6504,7 @@
     </w:p>
     <w:p xmlns:wp14="http://schemas.microsoft.com/office/word/2010/wordml" wp14:textId="173713B4">
       <w:pPr>
-        <w:pStyle w:val="Ttulo2"/>
+        <w:pStyle w:val="Subtitulo"/>
       </w:pPr>
       <w:bookmarkStart w:name="_xmux0r3xll0b" w:id="18"/>
       <w:bookmarkStart w:name="_Toc161762665" w:id="19"/>
@@ -6646,7 +6634,7 @@
           <w:ilvl w:val="0"/>
           <w:numId w:val="0"/>
         </w:numPr>
-        <w:ind w:left="0" w:firstLine="142"/>
+        <w:ind w:left="0" w:firstLine="0"/>
         <w:rPr>
           <w:b w:val="1"/>
           <w:bCs w:val="1"/>
@@ -6683,7 +6671,10 @@
       <w:bookmarkEnd w:id="2078138693"/>
     </w:p>
     <w:p xmlns:wp14="http://schemas.microsoft.com/office/word/2010/wordml" wp14:textId="72A19BF7">
-      <w:pPr/>
+      <w:pPr>
+        <w:pStyle w:val="Subtitulo"/>
+        <w:ind w:left="0"/>
+      </w:pPr>
       <w:bookmarkStart w:name="_Toc1994343417" w:id="1061332325"/>
       <w:r>
         <w:rPr/>
@@ -7403,6 +7394,7 @@
     </w:p>
     <w:p>
       <w:pPr>
+        <w:pStyle w:val="Subtitulo"/>
         <w:rPr>
           <w:b w:val="1"/>
           <w:bCs w:val="1"/>
@@ -13049,6 +13041,59 @@
       <w:ind xmlns:w="http://schemas.openxmlformats.org/wordprocessingml/2006/main" w:left="220"/>
     </w:pPr>
   </w:style>
+  <w:style w:type="paragraph" w:styleId="NoSpacing">
+    <w:uiPriority w:val="1"/>
+    <w:name w:val="No Spacing"/>
+    <w:basedOn w:val="Normal"/>
+    <w:qFormat/>
+    <w:rsid w:val="68F41219"/>
+    <w:rPr>
+      <w:rFonts w:ascii="Arial" w:hAnsi="Arial" w:eastAsia="Arial" w:cs="Arial"/>
+      <w:sz w:val="22"/>
+      <w:szCs w:val="22"/>
+      <w:lang w:val="pt-BR" w:eastAsia="pt-BR" w:bidi="ar-SA"/>
+    </w:rPr>
+    <w:pPr>
+      <w:spacing w:line="276" w:lineRule="auto"/>
+    </w:pPr>
+  </w:style>
+  <w:style w:type="paragraph" w:styleId="Subtitulo" w:customStyle="true">
+    <w:uiPriority w:val="1"/>
+    <w:name w:val="Subtitulo"/>
+    <w:basedOn w:val="Normal"/>
+    <w:link w:val="SubtituloChar"/>
+    <w:qFormat/>
+    <w:rsid w:val="68F41219"/>
+    <w:rPr>
+      <w:rFonts w:ascii="Arial" w:hAnsi="Arial" w:eastAsia="Arial" w:cs="Arial"/>
+      <w:b w:val="1"/>
+      <w:bCs w:val="1"/>
+      <w:sz w:val="24"/>
+      <w:szCs w:val="24"/>
+      <w:lang w:val="pt-BR" w:eastAsia="pt-BR" w:bidi="ar-SA"/>
+    </w:rPr>
+    <w:pPr>
+      <w:keepNext w:val="1"/>
+      <w:keepLines w:val="1"/>
+      <w:spacing w:before="360" w:after="120" w:line="276" w:lineRule="auto"/>
+      <w:ind w:left="142"/>
+      <w:outlineLvl w:val="1"/>
+    </w:pPr>
+  </w:style>
+  <w:style w:type="character" w:styleId="SubtituloChar" w:customStyle="true">
+    <w:name w:val="Subtitulo Char"/>
+    <w:basedOn w:val="Fontepargpadro"/>
+    <w:link w:val="Subtitulo"/>
+    <w:rsid w:val="68F41219"/>
+    <w:rPr>
+      <w:rFonts w:ascii="Arial" w:hAnsi="Arial" w:eastAsia="Arial" w:cs="Arial"/>
+      <w:b w:val="1"/>
+      <w:bCs w:val="1"/>
+      <w:sz w:val="24"/>
+      <w:szCs w:val="24"/>
+      <w:lang w:val="pt-BR" w:eastAsia="pt-BR" w:bidi="ar-SA"/>
+    </w:rPr>
+  </w:style>
 </w:styles>
 </file>
 

</xml_diff>